<commit_message>
r1, r2, r3, r4 working
</commit_message>
<xml_diff>
--- a/TERM1-BLOCK1/2-ICTNWK541-Configure_Verify_Troubleshoot_WAN_links-IP_services/Assessmet_Task2/Task2/Manuel Perez - ICTNWK541.docx
+++ b/TERM1-BLOCK1/2-ICTNWK541-Configure_Verify_Troubleshoot_WAN_links-IP_services/Assessmet_Task2/Task2/Manuel Perez - ICTNWK541.docx
@@ -6403,46 +6403,46 @@
     </w:p>
     <w:p>
       <w:pPr>
-        <w:pBdr/>
-        <w:spacing w:line="113" w:lineRule="exact"/>
-        <w:ind/>
-        <w:rPr>
-          <w:rFonts w:ascii="Terminal" w:hAnsi="Terminal" w:cs="Terminal"/>
-          <w:lang w:val="en-AU"/>
-        </w:rPr>
-      </w:pPr>
-      <w:r>
-        <w:rPr>
-          <w:rFonts w:ascii="Terminal" w:hAnsi="Terminal" w:cs="Terminal"/>
-          <w:lang w:val="en-AU"/>
-        </w:rPr>
-      </w:r>
-      <w:r>
-        <w:rPr>
-          <w:rFonts w:ascii="Terminal" w:hAnsi="Terminal" w:cs="Terminal"/>
+        <w:pStyle w:val="1024"/>
+        <w:pBdr/>
+        <w:spacing/>
+        <w:ind/>
+        <w:rPr>
+          <w:lang w:val="en-AU"/>
+          <w14:ligatures w14:val="none"/>
+        </w:rPr>
+      </w:pPr>
+      <w:r>
+        <w:rPr>
+          <w:lang w:val="en-AU"/>
+        </w:rPr>
+        <w:t xml:space="preserve">Router 3 (RT3)</w:t>
+      </w:r>
+      <w:r>
+        <w:rPr>
           <w:lang w:val="en-AU"/>
         </w:rPr>
       </w:r>
     </w:p>
     <w:p>
       <w:pPr>
-        <w:pStyle w:val="1024"/>
-        <w:pBdr/>
-        <w:spacing/>
-        <w:ind/>
-        <w:rPr>
-          <w:lang w:val="en-AU"/>
-          <w14:ligatures w14:val="none"/>
-        </w:rPr>
-      </w:pPr>
-      <w:r>
-        <w:rPr>
-          <w:lang w:val="en-AU"/>
-        </w:rPr>
-        <w:t xml:space="preserve">Router 3 (RT3)</w:t>
-      </w:r>
-      <w:r>
-        <w:rPr>
+        <w:pBdr/>
+        <w:spacing w:line="113" w:lineRule="exact"/>
+        <w:ind/>
+        <w:rPr>
+          <w:rFonts w:ascii="Terminal" w:hAnsi="Terminal" w:cs="Terminal"/>
+          <w:lang w:val="en-AU"/>
+        </w:rPr>
+      </w:pPr>
+      <w:r>
+        <w:rPr>
+          <w:rFonts w:ascii="Terminal" w:hAnsi="Terminal" w:cs="Terminal"/>
+          <w:lang w:val="en-AU"/>
+        </w:rPr>
+      </w:r>
+      <w:r>
+        <w:rPr>
+          <w:rFonts w:ascii="Terminal" w:hAnsi="Terminal" w:cs="Terminal"/>
           <w:lang w:val="en-AU"/>
         </w:rPr>
       </w:r>
@@ -6450,22 +6450,28 @@
     <w:p>
       <w:pPr>
         <w:pBdr/>
-        <w:spacing w:line="113" w:lineRule="exact"/>
-        <w:ind/>
-        <w:rPr>
-          <w:rFonts w:ascii="Terminal" w:hAnsi="Terminal" w:cs="Terminal"/>
-          <w:lang w:val="en-AU"/>
-        </w:rPr>
-      </w:pPr>
-      <w:r>
-        <w:rPr>
-          <w:rFonts w:ascii="Terminal" w:hAnsi="Terminal" w:cs="Terminal"/>
-          <w:lang w:val="en-AU"/>
-        </w:rPr>
-      </w:r>
-      <w:r>
-        <w:rPr>
-          <w:rFonts w:ascii="Terminal" w:hAnsi="Terminal" w:cs="Terminal"/>
+        <w:shd w:val="clear" w:color="f2f2f2" w:themeColor="background1" w:themeShade="F2" w:fill="f2f2f2" w:themeFill="background1" w:themeFillShade="F2"/>
+        <w:spacing w:after="283" w:afterAutospacing="0" w:line="158" w:lineRule="exact"/>
+        <w:ind/>
+        <w:rPr>
+          <w:lang w:val="en-AU"/>
+        </w:rPr>
+      </w:pPr>
+      <w:r>
+        <w:rPr>
+          <w:rFonts w:ascii="Terminal" w:hAnsi="Terminal" w:eastAsia="Terminal" w:cs="Terminal"/>
+          <w:highlight w:val="none"/>
+          <w:lang w:val="en-AU"/>
+        </w:rPr>
+        <w:t xml:space="preserve">enable </w:t>
+      </w:r>
+      <w:r>
+        <w:rPr>
+          <w:lang w:val="en-AU"/>
+        </w:rPr>
+      </w:r>
+      <w:r>
+        <w:rPr>
           <w:lang w:val="en-AU"/>
         </w:rPr>
       </w:r>
@@ -6477,34 +6483,25 @@
         <w:spacing w:after="283" w:afterAutospacing="0" w:line="158" w:lineRule="exact"/>
         <w:ind/>
         <w:rPr>
-          <w:rFonts w:ascii="Terminal" w:hAnsi="Terminal" w:cs="Terminal"/>
-          <w:highlight w:val="none"/>
-          <w:lang w:val="en-AU"/>
-          <w14:ligatures w14:val="none"/>
-        </w:rPr>
-      </w:pPr>
-      <w:r>
-        <w:rPr>
-          <w:rFonts w:ascii="Terminal" w:hAnsi="Terminal" w:cs="Terminal"/>
-          <w:highlight w:val="none"/>
-          <w:lang w:val="en-AU"/>
-        </w:rPr>
-        <w:t xml:space="preserve">ip dhcp pool STATEFUL_POOL</w:t>
-      </w:r>
-      <w:r>
-        <w:rPr>
-          <w:rFonts w:ascii="Terminal" w:hAnsi="Terminal" w:cs="Terminal"/>
-          <w:highlight w:val="none"/>
-          <w:lang w:val="en-AU"/>
-          <w14:ligatures w14:val="none"/>
-        </w:rPr>
-      </w:r>
-      <w:r>
-        <w:rPr>
-          <w:rFonts w:ascii="Terminal" w:hAnsi="Terminal" w:cs="Terminal"/>
-          <w:highlight w:val="none"/>
-          <w:lang w:val="en-AU"/>
-          <w14:ligatures w14:val="none"/>
+          <w:lang w:val="en-AU"/>
+        </w:rPr>
+      </w:pPr>
+      <w:r>
+        <w:rPr>
+          <w:rFonts w:ascii="Terminal" w:hAnsi="Terminal" w:eastAsia="Terminal" w:cs="Terminal"/>
+          <w:highlight w:val="none"/>
+          <w:lang w:val="en-AU"/>
+        </w:rPr>
+        <w:t xml:space="preserve">configure terminal</w:t>
+      </w:r>
+      <w:r>
+        <w:rPr>
+          <w:lang w:val="en-AU"/>
+        </w:rPr>
+      </w:r>
+      <w:r>
+        <w:rPr>
+          <w:lang w:val="en-AU"/>
         </w:rPr>
       </w:r>
     </w:p>
@@ -6515,34 +6512,25 @@
         <w:spacing w:after="283" w:afterAutospacing="0" w:line="158" w:lineRule="exact"/>
         <w:ind/>
         <w:rPr>
-          <w:rFonts w:ascii="Terminal" w:hAnsi="Terminal" w:cs="Terminal"/>
-          <w:highlight w:val="none"/>
-          <w:lang w:val="en-AU"/>
-          <w14:ligatures w14:val="none"/>
-        </w:rPr>
-      </w:pPr>
-      <w:r>
-        <w:rPr>
-          <w:rFonts w:ascii="Terminal" w:hAnsi="Terminal" w:cs="Terminal"/>
-          <w:highlight w:val="none"/>
-          <w:lang w:val="en-AU"/>
-        </w:rPr>
-        <w:t xml:space="preserve">network 192.168.10.0 255.255.255.0</w:t>
-      </w:r>
-      <w:r>
-        <w:rPr>
-          <w:rFonts w:ascii="Terminal" w:hAnsi="Terminal" w:cs="Terminal"/>
-          <w:highlight w:val="none"/>
-          <w:lang w:val="en-AU"/>
-          <w14:ligatures w14:val="none"/>
-        </w:rPr>
-      </w:r>
-      <w:r>
-        <w:rPr>
-          <w:rFonts w:ascii="Terminal" w:hAnsi="Terminal" w:cs="Terminal"/>
-          <w:highlight w:val="none"/>
-          <w:lang w:val="en-AU"/>
-          <w14:ligatures w14:val="none"/>
+          <w:lang w:val="en-AU"/>
+        </w:rPr>
+      </w:pPr>
+      <w:r>
+        <w:rPr>
+          <w:rFonts w:ascii="Terminal" w:hAnsi="Terminal" w:eastAsia="Terminal" w:cs="Terminal"/>
+          <w:highlight w:val="none"/>
+          <w:lang w:val="en-AU"/>
+        </w:rPr>
+        <w:t xml:space="preserve">hostname RT3</w:t>
+      </w:r>
+      <w:r>
+        <w:rPr>
+          <w:lang w:val="en-AU"/>
+        </w:rPr>
+      </w:r>
+      <w:r>
+        <w:rPr>
+          <w:lang w:val="en-AU"/>
         </w:rPr>
       </w:r>
     </w:p>
@@ -6553,34 +6541,25 @@
         <w:spacing w:after="283" w:afterAutospacing="0" w:line="158" w:lineRule="exact"/>
         <w:ind/>
         <w:rPr>
-          <w:rFonts w:ascii="Terminal" w:hAnsi="Terminal" w:cs="Terminal"/>
-          <w:highlight w:val="none"/>
-          <w:lang w:val="en-AU"/>
-          <w14:ligatures w14:val="none"/>
-        </w:rPr>
-      </w:pPr>
-      <w:r>
-        <w:rPr>
-          <w:rFonts w:ascii="Terminal" w:hAnsi="Terminal" w:cs="Terminal"/>
-          <w:highlight w:val="none"/>
-          <w:lang w:val="en-AU"/>
-        </w:rPr>
-        <w:t xml:space="preserve">default-router 192.168.10.1</w:t>
-      </w:r>
-      <w:r>
-        <w:rPr>
-          <w:rFonts w:ascii="Terminal" w:hAnsi="Terminal" w:cs="Terminal"/>
-          <w:highlight w:val="none"/>
-          <w:lang w:val="en-AU"/>
-          <w14:ligatures w14:val="none"/>
-        </w:rPr>
-      </w:r>
-      <w:r>
-        <w:rPr>
-          <w:rFonts w:ascii="Terminal" w:hAnsi="Terminal" w:cs="Terminal"/>
-          <w:highlight w:val="none"/>
-          <w:lang w:val="en-AU"/>
-          <w14:ligatures w14:val="none"/>
+          <w:lang w:val="en-AU"/>
+        </w:rPr>
+      </w:pPr>
+      <w:r>
+        <w:rPr>
+          <w:rFonts w:ascii="Terminal" w:hAnsi="Terminal" w:eastAsia="Terminal" w:cs="Terminal"/>
+          <w:highlight w:val="none"/>
+          <w:lang w:val="en-AU"/>
+        </w:rPr>
+        <w:t xml:space="preserve">ipv6 unicast-routing </w:t>
+      </w:r>
+      <w:r>
+        <w:rPr>
+          <w:lang w:val="en-AU"/>
+        </w:rPr>
+      </w:r>
+      <w:r>
+        <w:rPr>
+          <w:lang w:val="en-AU"/>
         </w:rPr>
       </w:r>
     </w:p>
@@ -6591,34 +6570,25 @@
         <w:spacing w:after="283" w:afterAutospacing="0" w:line="158" w:lineRule="exact"/>
         <w:ind/>
         <w:rPr>
-          <w:rFonts w:ascii="Terminal" w:hAnsi="Terminal" w:cs="Terminal"/>
-          <w:highlight w:val="none"/>
-          <w:lang w:val="en-AU"/>
-          <w14:ligatures w14:val="none"/>
-        </w:rPr>
-      </w:pPr>
-      <w:r>
-        <w:rPr>
-          <w:rFonts w:ascii="Terminal" w:hAnsi="Terminal" w:cs="Terminal"/>
-          <w:highlight w:val="none"/>
-          <w:lang w:val="en-AU"/>
-        </w:rPr>
-        <w:t xml:space="preserve">dns-server 192.168.10.10</w:t>
-      </w:r>
-      <w:r>
-        <w:rPr>
-          <w:rFonts w:ascii="Terminal" w:hAnsi="Terminal" w:cs="Terminal"/>
-          <w:highlight w:val="none"/>
-          <w:lang w:val="en-AU"/>
-          <w14:ligatures w14:val="none"/>
-        </w:rPr>
-      </w:r>
-      <w:r>
-        <w:rPr>
-          <w:rFonts w:ascii="Terminal" w:hAnsi="Terminal" w:cs="Terminal"/>
-          <w:highlight w:val="none"/>
-          <w:lang w:val="en-AU"/>
-          <w14:ligatures w14:val="none"/>
+          <w:lang w:val="en-AU"/>
+        </w:rPr>
+      </w:pPr>
+      <w:r>
+        <w:rPr>
+          <w:rFonts w:ascii="Terminal" w:hAnsi="Terminal" w:eastAsia="Terminal" w:cs="Terminal"/>
+          <w:highlight w:val="none"/>
+          <w:lang w:val="en-AU"/>
+        </w:rPr>
+        <w:t xml:space="preserve">interface gigabitEthernet 0/0</w:t>
+      </w:r>
+      <w:r>
+        <w:rPr>
+          <w:lang w:val="en-AU"/>
+        </w:rPr>
+      </w:r>
+      <w:r>
+        <w:rPr>
+          <w:lang w:val="en-AU"/>
         </w:rPr>
       </w:r>
     </w:p>
@@ -6629,34 +6599,25 @@
         <w:spacing w:after="283" w:afterAutospacing="0" w:line="158" w:lineRule="exact"/>
         <w:ind/>
         <w:rPr>
-          <w:rFonts w:ascii="Terminal" w:hAnsi="Terminal" w:cs="Terminal"/>
-          <w:highlight w:val="none"/>
-          <w:lang w:val="en-AU"/>
-          <w14:ligatures w14:val="none"/>
-        </w:rPr>
-      </w:pPr>
-      <w:r>
-        <w:rPr>
-          <w:rFonts w:ascii="Terminal" w:hAnsi="Terminal" w:cs="Terminal"/>
-          <w:highlight w:val="none"/>
-          <w:lang w:val="en-AU"/>
-        </w:rPr>
-        <w:t xml:space="preserve">exit</w:t>
-      </w:r>
-      <w:r>
-        <w:rPr>
-          <w:rFonts w:ascii="Terminal" w:hAnsi="Terminal" w:cs="Terminal"/>
-          <w:highlight w:val="none"/>
-          <w:lang w:val="en-AU"/>
-          <w14:ligatures w14:val="none"/>
-        </w:rPr>
-      </w:r>
-      <w:r>
-        <w:rPr>
-          <w:rFonts w:ascii="Terminal" w:hAnsi="Terminal" w:cs="Terminal"/>
-          <w:highlight w:val="none"/>
-          <w:lang w:val="en-AU"/>
-          <w14:ligatures w14:val="none"/>
+          <w:lang w:val="en-AU"/>
+        </w:rPr>
+      </w:pPr>
+      <w:r>
+        <w:rPr>
+          <w:rFonts w:ascii="Terminal" w:hAnsi="Terminal" w:eastAsia="Terminal" w:cs="Terminal"/>
+          <w:highlight w:val="none"/>
+          <w:lang w:val="en-AU"/>
+        </w:rPr>
+        <w:t xml:space="preserve">ipv6 address 2001:a::1/64</w:t>
+      </w:r>
+      <w:r>
+        <w:rPr>
+          <w:lang w:val="en-AU"/>
+        </w:rPr>
+      </w:r>
+      <w:r>
+        <w:rPr>
+          <w:lang w:val="en-AU"/>
         </w:rPr>
       </w:r>
     </w:p>
@@ -6667,88 +6628,79 @@
         <w:spacing w:after="283" w:afterAutospacing="0" w:line="158" w:lineRule="exact"/>
         <w:ind/>
         <w:rPr>
-          <w:rFonts w:ascii="Terminal" w:hAnsi="Terminal" w:cs="Terminal"/>
-          <w:highlight w:val="none"/>
-          <w:lang w:val="en-AU"/>
-          <w14:ligatures w14:val="none"/>
-        </w:rPr>
-      </w:pPr>
-      <w:r>
-        <w:rPr>
-          <w:rFonts w:ascii="Terminal" w:hAnsi="Terminal" w:cs="Terminal"/>
-          <w:highlight w:val="none"/>
-          <w:lang w:val="en-AU"/>
-        </w:rPr>
-        <w:t xml:space="preserve">do wr</w:t>
-      </w:r>
-      <w:r>
-        <w:rPr>
-          <w:rFonts w:ascii="Terminal" w:hAnsi="Terminal" w:cs="Terminal"/>
-          <w:highlight w:val="none"/>
-          <w:lang w:val="en-AU"/>
-          <w14:ligatures w14:val="none"/>
-        </w:rPr>
-      </w:r>
-      <w:r>
-        <w:rPr>
-          <w:rFonts w:ascii="Terminal" w:hAnsi="Terminal" w:cs="Terminal"/>
-          <w:highlight w:val="none"/>
-          <w:lang w:val="en-AU"/>
-          <w14:ligatures w14:val="none"/>
+          <w:lang w:val="en-AU"/>
+        </w:rPr>
+      </w:pPr>
+      <w:r>
+        <w:rPr>
+          <w:rFonts w:ascii="Terminal" w:hAnsi="Terminal" w:eastAsia="Terminal" w:cs="Terminal"/>
+          <w:highlight w:val="none"/>
+          <w:lang w:val="en-AU"/>
+        </w:rPr>
+        <w:t xml:space="preserve">no shutdown </w:t>
+      </w:r>
+      <w:r>
+        <w:rPr>
+          <w:lang w:val="en-AU"/>
+        </w:rPr>
+      </w:r>
+      <w:r>
+        <w:rPr>
+          <w:lang w:val="en-AU"/>
         </w:rPr>
       </w:r>
     </w:p>
     <w:p>
       <w:pPr>
         <w:pBdr/>
-        <w:spacing w:line="113" w:lineRule="exact"/>
-        <w:ind/>
-        <w:rPr>
-          <w:rFonts w:ascii="Terminal" w:hAnsi="Terminal" w:cs="Terminal"/>
-          <w:lang w:val="en-AU"/>
-        </w:rPr>
-      </w:pPr>
-      <w:r>
-        <w:rPr>
-          <w:rFonts w:ascii="Terminal" w:hAnsi="Terminal" w:cs="Terminal"/>
-          <w:lang w:val="en-AU"/>
-        </w:rPr>
-      </w:r>
-      <w:r>
-        <w:rPr>
-          <w:rFonts w:ascii="Terminal" w:hAnsi="Terminal" w:cs="Terminal"/>
-          <w:lang w:val="en-AU"/>
-        </w:rPr>
-      </w:r>
-      <w:r>
-        <w:rPr>
-          <w:rFonts w:ascii="Terminal" w:hAnsi="Terminal" w:cs="Terminal"/>
+        <w:shd w:val="clear" w:color="f2f2f2" w:themeColor="background1" w:themeShade="F2" w:fill="f2f2f2" w:themeFill="background1" w:themeFillShade="F2"/>
+        <w:spacing w:after="283" w:afterAutospacing="0" w:line="158" w:lineRule="exact"/>
+        <w:ind/>
+        <w:rPr>
+          <w:lang w:val="en-AU"/>
+        </w:rPr>
+      </w:pPr>
+      <w:r>
+        <w:rPr>
+          <w:rFonts w:ascii="Terminal" w:hAnsi="Terminal" w:eastAsia="Terminal" w:cs="Terminal"/>
+          <w:highlight w:val="none"/>
+          <w:lang w:val="en-AU"/>
+        </w:rPr>
+        <w:t xml:space="preserve">ipv6 dhcp pool STATEFUL_POOL</w:t>
+      </w:r>
+      <w:r>
+        <w:rPr>
+          <w:lang w:val="en-AU"/>
+        </w:rPr>
+      </w:r>
+      <w:r>
+        <w:rPr>
           <w:lang w:val="en-AU"/>
         </w:rPr>
       </w:r>
     </w:p>
     <w:p>
       <w:pPr>
-        <w:pStyle w:val="1024"/>
-        <w:pBdr/>
-        <w:spacing/>
-        <w:ind/>
-        <w:rPr>
-          <w:highlight w:val="none"/>
-          <w:lang w:val="en-AU"/>
-        </w:rPr>
-      </w:pPr>
-      <w:r>
-        <w:rPr>
-          <w:highlight w:val="none"/>
-          <w:lang w:val="en-AU"/>
-        </w:rPr>
-      </w:r>
-      <w:r>
-        <w:rPr>
-          <w:lang w:val="en-AU"/>
-        </w:rPr>
-        <w:t xml:space="preserve">Router 3 (RT3)</w:t>
+        <w:pBdr/>
+        <w:shd w:val="clear" w:color="f2f2f2" w:themeColor="background1" w:themeShade="F2" w:fill="f2f2f2" w:themeFill="background1" w:themeFillShade="F2"/>
+        <w:spacing w:after="283" w:afterAutospacing="0" w:line="158" w:lineRule="exact"/>
+        <w:ind/>
+        <w:rPr>
+          <w:lang w:val="en-AU"/>
+        </w:rPr>
+      </w:pPr>
+      <w:r>
+        <w:rPr>
+          <w:rFonts w:ascii="Terminal" w:hAnsi="Terminal" w:eastAsia="Terminal" w:cs="Terminal"/>
+          <w:highlight w:val="none"/>
+          <w:lang w:val="en-AU"/>
+        </w:rPr>
+        <w:t xml:space="preserve">domain-name milestones.com</w:t>
+      </w:r>
+      <w:r>
+        <w:rPr>
+          <w:lang w:val="en-AU"/>
+        </w:rPr>
       </w:r>
       <w:r>
         <w:rPr>
@@ -6759,18 +6711,25 @@
     <w:p>
       <w:pPr>
         <w:pBdr/>
-        <w:shd w:val="nil" w:color="000000"/>
-        <w:spacing/>
-        <w:ind/>
-        <w:rPr>
-          <w:lang w:val="en-AU"/>
-        </w:rPr>
-      </w:pPr>
-      <w:r>
-        <w:rPr>
-          <w:lang w:val="en-AU"/>
-        </w:rPr>
-        <w:t xml:space="preserve">Enabling IPv4 to ensure full compatibility with DSL protocol connection.</w:t>
+        <w:shd w:val="clear" w:color="f2f2f2" w:themeColor="background1" w:themeShade="F2" w:fill="f2f2f2" w:themeFill="background1" w:themeFillShade="F2"/>
+        <w:spacing w:after="283" w:afterAutospacing="0" w:line="158" w:lineRule="exact"/>
+        <w:ind/>
+        <w:rPr>
+          <w:lang w:val="en-AU"/>
+        </w:rPr>
+      </w:pPr>
+      <w:r>
+        <w:rPr>
+          <w:rFonts w:ascii="Terminal" w:hAnsi="Terminal" w:eastAsia="Terminal" w:cs="Terminal"/>
+          <w:highlight w:val="none"/>
+          <w:lang w:val="en-AU"/>
+        </w:rPr>
+        <w:t xml:space="preserve">dns-server 2001:a::10</w:t>
+      </w:r>
+      <w:r>
+        <w:rPr>
+          <w:lang w:val="en-AU"/>
+        </w:rPr>
       </w:r>
       <w:r>
         <w:rPr>
@@ -6781,24 +6740,29 @@
     <w:p>
       <w:pPr>
         <w:pBdr/>
-        <w:spacing w:line="283" w:lineRule="exact"/>
-        <w:ind/>
-        <w:rPr/>
-      </w:pPr>
-      <w:r>
-        <w:rPr>
-          <w:rFonts w:ascii="Arial" w:hAnsi="Arial" w:cs="Arial"/>
-          <w:highlight w:val="none"/>
-          <w:lang w:val="en-AU"/>
-          <w14:ligatures w14:val="none"/>
-        </w:rPr>
-      </w:r>
-      <w:r>
-        <w:rPr>
-          <w:rFonts w:ascii="Arial" w:hAnsi="Arial" w:cs="Arial"/>
-          <w:highlight w:val="none"/>
-          <w:lang w:val="en-AU"/>
-          <w14:ligatures w14:val="none"/>
+        <w:shd w:val="clear" w:color="f2f2f2" w:themeColor="background1" w:themeShade="F2" w:fill="f2f2f2" w:themeFill="background1" w:themeFillShade="F2"/>
+        <w:spacing w:after="283" w:afterAutospacing="0" w:line="158" w:lineRule="exact"/>
+        <w:ind/>
+        <w:rPr>
+          <w:lang w:val="en-AU"/>
+        </w:rPr>
+      </w:pPr>
+      <w:r>
+        <w:rPr>
+          <w:rFonts w:ascii="Terminal" w:hAnsi="Terminal" w:eastAsia="Terminal" w:cs="Terminal"/>
+          <w:highlight w:val="none"/>
+          <w:lang w:val="en-AU"/>
+        </w:rPr>
+        <w:t xml:space="preserve">prefix-delegation pool STATEFUL_POOL</w:t>
+      </w:r>
+      <w:r>
+        <w:rPr>
+          <w:lang w:val="en-AU"/>
+        </w:rPr>
+      </w:r>
+      <w:r>
+        <w:rPr>
+          <w:lang w:val="en-AU"/>
         </w:rPr>
       </w:r>
     </w:p>
@@ -6809,31 +6773,24 @@
         <w:spacing w:after="283" w:afterAutospacing="0" w:line="158" w:lineRule="exact"/>
         <w:ind/>
         <w:rPr>
+          <w:lang w:val="en-AU"/>
+        </w:rPr>
+      </w:pPr>
+      <w:r>
+        <w:rPr>
           <w:rFonts w:ascii="Terminal" w:hAnsi="Terminal" w:eastAsia="Terminal" w:cs="Terminal"/>
           <w:highlight w:val="none"/>
           <w:lang w:val="en-AU"/>
-          <w14:ligatures w14:val="none"/>
-        </w:rPr>
-      </w:pPr>
-      <w:r>
-        <w:rPr>
-          <w:rFonts w:ascii="Terminal" w:hAnsi="Terminal" w:eastAsia="Terminal" w:cs="Terminal"/>
-          <w:highlight w:val="none"/>
-          <w:lang w:val="en-AU"/>
-        </w:rPr>
-        <w:t xml:space="preserve">enable</w:t>
-      </w:r>
-      <w:r>
-        <w:rPr>
-          <w:rFonts w:ascii="Terminal" w:hAnsi="Terminal" w:eastAsia="Terminal" w:cs="Terminal"/>
-          <w:highlight w:val="none"/>
-          <w:lang w:val="en-AU"/>
-        </w:rPr>
-      </w:r>
-      <w:r>
-        <w:rPr>
-          <w:rFonts w:ascii="Terminal" w:hAnsi="Terminal" w:eastAsia="Terminal" w:cs="Terminal"/>
-          <w:highlight w:val="none"/>
+        </w:rPr>
+        <w:t xml:space="preserve">exit</w:t>
+      </w:r>
+      <w:r>
+        <w:rPr>
+          <w:lang w:val="en-AU"/>
+        </w:rPr>
+      </w:r>
+      <w:r>
+        <w:rPr>
           <w:lang w:val="en-AU"/>
         </w:rPr>
       </w:r>
@@ -6845,31 +6802,24 @@
         <w:spacing w:after="283" w:afterAutospacing="0" w:line="158" w:lineRule="exact"/>
         <w:ind/>
         <w:rPr>
+          <w:lang w:val="en-AU"/>
+        </w:rPr>
+      </w:pPr>
+      <w:r>
+        <w:rPr>
           <w:rFonts w:ascii="Terminal" w:hAnsi="Terminal" w:eastAsia="Terminal" w:cs="Terminal"/>
           <w:highlight w:val="none"/>
           <w:lang w:val="en-AU"/>
-          <w14:ligatures w14:val="none"/>
-        </w:rPr>
-      </w:pPr>
-      <w:r>
-        <w:rPr>
-          <w:rFonts w:ascii="Terminal" w:hAnsi="Terminal" w:eastAsia="Terminal" w:cs="Terminal"/>
-          <w:highlight w:val="none"/>
-          <w:lang w:val="en-AU"/>
-        </w:rPr>
-        <w:t xml:space="preserve">configure terminal</w:t>
-      </w:r>
-      <w:r>
-        <w:rPr>
-          <w:rFonts w:ascii="Terminal" w:hAnsi="Terminal" w:eastAsia="Terminal" w:cs="Terminal"/>
-          <w:highlight w:val="none"/>
-          <w:lang w:val="en-AU"/>
-        </w:rPr>
-      </w:r>
-      <w:r>
-        <w:rPr>
-          <w:rFonts w:ascii="Terminal" w:hAnsi="Terminal" w:eastAsia="Terminal" w:cs="Terminal"/>
-          <w:highlight w:val="none"/>
+        </w:rPr>
+        <w:t xml:space="preserve">interface gigabitEthernet 0/0 </w:t>
+      </w:r>
+      <w:r>
+        <w:rPr>
+          <w:lang w:val="en-AU"/>
+        </w:rPr>
+      </w:r>
+      <w:r>
+        <w:rPr>
           <w:lang w:val="en-AU"/>
         </w:rPr>
       </w:r>
@@ -6881,31 +6831,24 @@
         <w:spacing w:after="283" w:afterAutospacing="0" w:line="158" w:lineRule="exact"/>
         <w:ind/>
         <w:rPr>
+          <w:lang w:val="en-AU"/>
+        </w:rPr>
+      </w:pPr>
+      <w:r>
+        <w:rPr>
           <w:rFonts w:ascii="Terminal" w:hAnsi="Terminal" w:eastAsia="Terminal" w:cs="Terminal"/>
           <w:highlight w:val="none"/>
           <w:lang w:val="en-AU"/>
-          <w14:ligatures w14:val="none"/>
-        </w:rPr>
-      </w:pPr>
-      <w:r>
-        <w:rPr>
-          <w:rFonts w:ascii="Terminal" w:hAnsi="Terminal" w:eastAsia="Terminal" w:cs="Terminal"/>
-          <w:highlight w:val="none"/>
-          <w:lang w:val="en-AU"/>
-        </w:rPr>
-        <w:t xml:space="preserve">hostname RT3</w:t>
-      </w:r>
-      <w:r>
-        <w:rPr>
-          <w:rFonts w:ascii="Terminal" w:hAnsi="Terminal" w:eastAsia="Terminal" w:cs="Terminal"/>
-          <w:highlight w:val="none"/>
-          <w:lang w:val="en-AU"/>
-        </w:rPr>
-      </w:r>
-      <w:r>
-        <w:rPr>
-          <w:rFonts w:ascii="Terminal" w:hAnsi="Terminal" w:eastAsia="Terminal" w:cs="Terminal"/>
-          <w:highlight w:val="none"/>
+        </w:rPr>
+        <w:t xml:space="preserve">ipv6 dhcp server STATEFUL_POOL</w:t>
+      </w:r>
+      <w:r>
+        <w:rPr>
+          <w:lang w:val="en-AU"/>
+        </w:rPr>
+      </w:r>
+      <w:r>
+        <w:rPr>
           <w:lang w:val="en-AU"/>
         </w:rPr>
       </w:r>
@@ -6917,31 +6860,24 @@
         <w:spacing w:after="283" w:afterAutospacing="0" w:line="158" w:lineRule="exact"/>
         <w:ind/>
         <w:rPr>
+          <w:lang w:val="en-AU"/>
+        </w:rPr>
+      </w:pPr>
+      <w:r>
+        <w:rPr>
           <w:rFonts w:ascii="Terminal" w:hAnsi="Terminal" w:eastAsia="Terminal" w:cs="Terminal"/>
           <w:highlight w:val="none"/>
           <w:lang w:val="en-AU"/>
-          <w14:ligatures w14:val="none"/>
-        </w:rPr>
-      </w:pPr>
-      <w:r>
-        <w:rPr>
-          <w:rFonts w:ascii="Terminal" w:hAnsi="Terminal" w:eastAsia="Terminal" w:cs="Terminal"/>
-          <w:highlight w:val="none"/>
-          <w:lang w:val="en-AU"/>
-        </w:rPr>
-        <w:t xml:space="preserve">do wr</w:t>
-      </w:r>
-      <w:r>
-        <w:rPr>
-          <w:rFonts w:ascii="Terminal" w:hAnsi="Terminal" w:eastAsia="Terminal" w:cs="Terminal"/>
-          <w:highlight w:val="none"/>
-          <w:lang w:val="en-AU"/>
-        </w:rPr>
-      </w:r>
-      <w:r>
-        <w:rPr>
-          <w:rFonts w:ascii="Terminal" w:hAnsi="Terminal" w:eastAsia="Terminal" w:cs="Terminal"/>
-          <w:highlight w:val="none"/>
+        </w:rPr>
+        <w:t xml:space="preserve">ipv6 nd managed-config-flag</w:t>
+      </w:r>
+      <w:r>
+        <w:rPr>
+          <w:lang w:val="en-AU"/>
+        </w:rPr>
+      </w:r>
+      <w:r>
+        <w:rPr>
           <w:lang w:val="en-AU"/>
         </w:rPr>
       </w:r>
@@ -6956,7 +6892,6 @@
           <w:rFonts w:ascii="Terminal" w:hAnsi="Terminal" w:eastAsia="Terminal" w:cs="Terminal"/>
           <w:highlight w:val="none"/>
           <w:lang w:val="en-AU"/>
-          <w14:ligatures w14:val="none"/>
         </w:rPr>
       </w:pPr>
       <w:r>
@@ -6965,7 +6900,7 @@
           <w:highlight w:val="none"/>
           <w:lang w:val="en-AU"/>
         </w:rPr>
-        <w:t xml:space="preserve">interface gigabitEthernet 0/0</w:t>
+        <w:t xml:space="preserve">exit</w:t>
       </w:r>
       <w:r>
         <w:rPr>
@@ -6989,31 +6924,24 @@
         <w:spacing w:after="283" w:afterAutospacing="0" w:line="158" w:lineRule="exact"/>
         <w:ind/>
         <w:rPr>
+          <w:lang w:val="en-AU"/>
+        </w:rPr>
+      </w:pPr>
+      <w:r>
+        <w:rPr>
           <w:rFonts w:ascii="Terminal" w:hAnsi="Terminal" w:eastAsia="Terminal" w:cs="Terminal"/>
           <w:highlight w:val="none"/>
           <w:lang w:val="en-AU"/>
-          <w14:ligatures w14:val="none"/>
-        </w:rPr>
-      </w:pPr>
-      <w:r>
-        <w:rPr>
-          <w:rFonts w:ascii="Terminal" w:hAnsi="Terminal" w:eastAsia="Terminal" w:cs="Terminal"/>
-          <w:highlight w:val="none"/>
-          <w:lang w:val="en-AU"/>
-        </w:rPr>
-        <w:t xml:space="preserve">ipv6 address 192.168.10.1 255.255.255.0</w:t>
-      </w:r>
-      <w:r>
-        <w:rPr>
-          <w:rFonts w:ascii="Terminal" w:hAnsi="Terminal" w:eastAsia="Terminal" w:cs="Terminal"/>
-          <w:highlight w:val="none"/>
-          <w:lang w:val="en-AU"/>
-        </w:rPr>
-      </w:r>
-      <w:r>
-        <w:rPr>
-          <w:rFonts w:ascii="Terminal" w:hAnsi="Terminal" w:eastAsia="Terminal" w:cs="Terminal"/>
-          <w:highlight w:val="none"/>
+        </w:rPr>
+        <w:t xml:space="preserve">Do wr</w:t>
+      </w:r>
+      <w:r>
+        <w:rPr>
+          <w:lang w:val="en-AU"/>
+        </w:rPr>
+      </w:r>
+      <w:r>
+        <w:rPr>
           <w:lang w:val="en-AU"/>
         </w:rPr>
       </w:r>
@@ -7025,31 +6953,24 @@
         <w:spacing w:after="283" w:afterAutospacing="0" w:line="158" w:lineRule="exact"/>
         <w:ind/>
         <w:rPr>
+          <w:lang w:val="en-AU"/>
+        </w:rPr>
+      </w:pPr>
+      <w:r>
+        <w:rPr>
           <w:rFonts w:ascii="Terminal" w:hAnsi="Terminal" w:eastAsia="Terminal" w:cs="Terminal"/>
           <w:highlight w:val="none"/>
           <w:lang w:val="en-AU"/>
-          <w14:ligatures w14:val="none"/>
-        </w:rPr>
-      </w:pPr>
-      <w:r>
-        <w:rPr>
-          <w:rFonts w:ascii="Terminal" w:hAnsi="Terminal" w:eastAsia="Terminal" w:cs="Terminal"/>
-          <w:highlight w:val="none"/>
-          <w:lang w:val="en-AU"/>
-        </w:rPr>
-        <w:t xml:space="preserve">no shutdown</w:t>
-      </w:r>
-      <w:r>
-        <w:rPr>
-          <w:rFonts w:ascii="Terminal" w:hAnsi="Terminal" w:eastAsia="Terminal" w:cs="Terminal"/>
-          <w:highlight w:val="none"/>
-          <w:lang w:val="en-AU"/>
-        </w:rPr>
-      </w:r>
-      <w:r>
-        <w:rPr>
-          <w:rFonts w:ascii="Terminal" w:hAnsi="Terminal" w:eastAsia="Terminal" w:cs="Terminal"/>
-          <w:highlight w:val="none"/>
+        </w:rPr>
+        <w:t xml:space="preserve">exit</w:t>
+      </w:r>
+      <w:r>
+        <w:rPr>
+          <w:lang w:val="en-AU"/>
+        </w:rPr>
+      </w:r>
+      <w:r>
+        <w:rPr>
           <w:lang w:val="en-AU"/>
         </w:rPr>
       </w:r>
@@ -7064,7 +6985,6 @@
           <w:rFonts w:ascii="Terminal" w:hAnsi="Terminal" w:eastAsia="Terminal" w:cs="Terminal"/>
           <w:highlight w:val="none"/>
           <w:lang w:val="en-AU"/>
-          <w14:ligatures w14:val="none"/>
         </w:rPr>
       </w:pPr>
       <w:r>
@@ -7093,6 +7013,133 @@
     <w:p>
       <w:pPr>
         <w:pBdr/>
+        <w:spacing w:line="113" w:lineRule="exact"/>
+        <w:ind/>
+        <w:rPr>
+          <w:rFonts w:ascii="Terminal" w:hAnsi="Terminal" w:cs="Terminal"/>
+          <w:lang w:val="en-AU"/>
+        </w:rPr>
+      </w:pPr>
+      <w:r>
+        <w:rPr>
+          <w:rFonts w:ascii="Terminal" w:hAnsi="Terminal" w:cs="Terminal"/>
+          <w:lang w:val="en-AU"/>
+        </w:rPr>
+      </w:r>
+      <w:r>
+        <w:rPr>
+          <w:rFonts w:ascii="Terminal" w:hAnsi="Terminal" w:cs="Terminal"/>
+          <w:lang w:val="en-AU"/>
+        </w:rPr>
+      </w:r>
+    </w:p>
+    <w:p>
+      <w:pPr>
+        <w:pBdr/>
+        <w:spacing w:line="113" w:lineRule="exact"/>
+        <w:ind/>
+        <w:rPr>
+          <w:rFonts w:ascii="Terminal" w:hAnsi="Terminal" w:cs="Terminal"/>
+          <w:lang w:val="en-AU"/>
+        </w:rPr>
+      </w:pPr>
+      <w:r>
+        <w:rPr>
+          <w:rFonts w:ascii="Terminal" w:hAnsi="Terminal" w:cs="Terminal"/>
+          <w:lang w:val="en-AU"/>
+        </w:rPr>
+      </w:r>
+      <w:r>
+        <w:rPr>
+          <w:rFonts w:ascii="Terminal" w:hAnsi="Terminal" w:cs="Terminal"/>
+          <w:lang w:val="en-AU"/>
+        </w:rPr>
+      </w:r>
+      <w:r>
+        <w:rPr>
+          <w:rFonts w:ascii="Terminal" w:hAnsi="Terminal" w:cs="Terminal"/>
+          <w:lang w:val="en-AU"/>
+        </w:rPr>
+      </w:r>
+    </w:p>
+    <w:p>
+      <w:pPr>
+        <w:pStyle w:val="1024"/>
+        <w:pBdr/>
+        <w:spacing/>
+        <w:ind/>
+        <w:rPr>
+          <w:highlight w:val="none"/>
+          <w:lang w:val="en-AU"/>
+        </w:rPr>
+      </w:pPr>
+      <w:r>
+        <w:rPr>
+          <w:highlight w:val="none"/>
+          <w:lang w:val="en-AU"/>
+        </w:rPr>
+      </w:r>
+      <w:r>
+        <w:rPr>
+          <w:lang w:val="en-AU"/>
+        </w:rPr>
+        <w:t xml:space="preserve">Router 4 (RT4)</w:t>
+      </w:r>
+      <w:r>
+        <w:rPr>
+          <w:lang w:val="en-AU"/>
+        </w:rPr>
+      </w:r>
+    </w:p>
+    <w:p>
+      <w:pPr>
+        <w:pBdr/>
+        <w:shd w:val="nil" w:color="000000"/>
+        <w:spacing/>
+        <w:ind/>
+        <w:rPr>
+          <w:lang w:val="en-AU"/>
+        </w:rPr>
+      </w:pPr>
+      <w:r>
+        <w:rPr>
+          <w:lang w:val="en-AU"/>
+        </w:rPr>
+        <w:t xml:space="preserve">Enabling IPv4 to ensure full compatibility with DSL protocol connection.</w:t>
+      </w:r>
+      <w:r>
+        <w:rPr>
+          <w:lang w:val="en-AU"/>
+        </w:rPr>
+      </w:r>
+    </w:p>
+    <w:p>
+      <w:pPr>
+        <w:pBdr/>
+        <w:spacing w:line="283" w:lineRule="exact"/>
+        <w:ind/>
+        <w:rPr/>
+      </w:pPr>
+      <w:r>
+        <w:rPr>
+          <w:rFonts w:ascii="Arial" w:hAnsi="Arial" w:cs="Arial"/>
+          <w:highlight w:val="none"/>
+          <w:lang w:val="en-AU"/>
+          <w14:ligatures w14:val="none"/>
+        </w:rPr>
+      </w:r>
+      <w:r>
+        <w:rPr>
+          <w:rFonts w:ascii="Arial" w:hAnsi="Arial" w:cs="Arial"/>
+          <w:highlight w:val="none"/>
+          <w:lang w:val="en-AU"/>
+          <w14:ligatures w14:val="none"/>
+        </w:rPr>
+      </w:r>
+    </w:p>
+    <w:p>
+      <w:pPr>
+        <w:pBdr/>
         <w:shd w:val="clear" w:color="f2f2f2" w:themeColor="background1" w:themeShade="F2" w:fill="f2f2f2" w:themeFill="background1" w:themeFillShade="F2"/>
         <w:spacing w:after="283" w:afterAutospacing="0" w:line="158" w:lineRule="exact"/>
         <w:ind/>
@@ -7109,6 +7156,114 @@
           <w:highlight w:val="none"/>
           <w:lang w:val="en-AU"/>
         </w:rPr>
+        <w:t xml:space="preserve">enable</w:t>
+      </w:r>
+      <w:r>
+        <w:rPr>
+          <w:rFonts w:ascii="Terminal" w:hAnsi="Terminal" w:eastAsia="Terminal" w:cs="Terminal"/>
+          <w:highlight w:val="none"/>
+          <w:lang w:val="en-AU"/>
+        </w:rPr>
+      </w:r>
+      <w:r>
+        <w:rPr>
+          <w:rFonts w:ascii="Terminal" w:hAnsi="Terminal" w:eastAsia="Terminal" w:cs="Terminal"/>
+          <w:highlight w:val="none"/>
+          <w:lang w:val="en-AU"/>
+        </w:rPr>
+      </w:r>
+    </w:p>
+    <w:p>
+      <w:pPr>
+        <w:pBdr/>
+        <w:shd w:val="clear" w:color="f2f2f2" w:themeColor="background1" w:themeShade="F2" w:fill="f2f2f2" w:themeFill="background1" w:themeFillShade="F2"/>
+        <w:spacing w:after="283" w:afterAutospacing="0" w:line="158" w:lineRule="exact"/>
+        <w:ind/>
+        <w:rPr>
+          <w:rFonts w:ascii="Terminal" w:hAnsi="Terminal" w:eastAsia="Terminal" w:cs="Terminal"/>
+          <w:highlight w:val="none"/>
+          <w:lang w:val="en-AU"/>
+          <w14:ligatures w14:val="none"/>
+        </w:rPr>
+      </w:pPr>
+      <w:r>
+        <w:rPr>
+          <w:rFonts w:ascii="Terminal" w:hAnsi="Terminal" w:eastAsia="Terminal" w:cs="Terminal"/>
+          <w:highlight w:val="none"/>
+          <w:lang w:val="en-AU"/>
+        </w:rPr>
+        <w:t xml:space="preserve">configure terminal</w:t>
+      </w:r>
+      <w:r>
+        <w:rPr>
+          <w:rFonts w:ascii="Terminal" w:hAnsi="Terminal" w:eastAsia="Terminal" w:cs="Terminal"/>
+          <w:highlight w:val="none"/>
+          <w:lang w:val="en-AU"/>
+        </w:rPr>
+      </w:r>
+      <w:r>
+        <w:rPr>
+          <w:rFonts w:ascii="Terminal" w:hAnsi="Terminal" w:eastAsia="Terminal" w:cs="Terminal"/>
+          <w:highlight w:val="none"/>
+          <w:lang w:val="en-AU"/>
+        </w:rPr>
+      </w:r>
+    </w:p>
+    <w:p>
+      <w:pPr>
+        <w:pBdr/>
+        <w:shd w:val="clear" w:color="f2f2f2" w:themeColor="background1" w:themeShade="F2" w:fill="f2f2f2" w:themeFill="background1" w:themeFillShade="F2"/>
+        <w:spacing w:after="283" w:afterAutospacing="0" w:line="158" w:lineRule="exact"/>
+        <w:ind/>
+        <w:rPr>
+          <w:rFonts w:ascii="Terminal" w:hAnsi="Terminal" w:eastAsia="Terminal" w:cs="Terminal"/>
+          <w:highlight w:val="none"/>
+          <w:lang w:val="en-AU"/>
+          <w14:ligatures w14:val="none"/>
+        </w:rPr>
+      </w:pPr>
+      <w:r>
+        <w:rPr>
+          <w:rFonts w:ascii="Terminal" w:hAnsi="Terminal" w:eastAsia="Terminal" w:cs="Terminal"/>
+          <w:highlight w:val="none"/>
+          <w:lang w:val="en-AU"/>
+        </w:rPr>
+        <w:t xml:space="preserve">hostname RT4</w:t>
+      </w:r>
+      <w:r>
+        <w:rPr>
+          <w:rFonts w:ascii="Terminal" w:hAnsi="Terminal" w:eastAsia="Terminal" w:cs="Terminal"/>
+          <w:highlight w:val="none"/>
+          <w:lang w:val="en-AU"/>
+        </w:rPr>
+      </w:r>
+      <w:r>
+        <w:rPr>
+          <w:rFonts w:ascii="Terminal" w:hAnsi="Terminal" w:eastAsia="Terminal" w:cs="Terminal"/>
+          <w:highlight w:val="none"/>
+          <w:lang w:val="en-AU"/>
+        </w:rPr>
+      </w:r>
+    </w:p>
+    <w:p>
+      <w:pPr>
+        <w:pBdr/>
+        <w:shd w:val="clear" w:color="f2f2f2" w:themeColor="background1" w:themeShade="F2" w:fill="f2f2f2" w:themeFill="background1" w:themeFillShade="F2"/>
+        <w:spacing w:after="283" w:afterAutospacing="0" w:line="158" w:lineRule="exact"/>
+        <w:ind/>
+        <w:rPr>
+          <w:rFonts w:ascii="Terminal" w:hAnsi="Terminal" w:eastAsia="Terminal" w:cs="Terminal"/>
+          <w:highlight w:val="none"/>
+          <w:lang w:val="en-AU"/>
+          <w14:ligatures w14:val="none"/>
+        </w:rPr>
+      </w:pPr>
+      <w:r>
+        <w:rPr>
+          <w:rFonts w:ascii="Terminal" w:hAnsi="Terminal" w:eastAsia="Terminal" w:cs="Terminal"/>
+          <w:highlight w:val="none"/>
+          <w:lang w:val="en-AU"/>
+        </w:rPr>
         <w:t xml:space="preserve">do wr</w:t>
       </w:r>
       <w:r>
@@ -7125,25 +7280,443 @@
           <w:lang w:val="en-AU"/>
         </w:rPr>
       </w:r>
-      <w:r>
+    </w:p>
+    <w:p>
+      <w:pPr>
+        <w:pBdr/>
+        <w:shd w:val="clear" w:color="f2f2f2" w:themeColor="background1" w:themeShade="F2" w:fill="f2f2f2" w:themeFill="background1" w:themeFillShade="F2"/>
+        <w:spacing w:after="283" w:afterAutospacing="0" w:line="158" w:lineRule="exact"/>
+        <w:ind/>
         <w:rPr>
           <w:rFonts w:ascii="Terminal" w:hAnsi="Terminal" w:eastAsia="Terminal" w:cs="Terminal"/>
           <w:highlight w:val="none"/>
           <w:lang w:val="en-AU"/>
-        </w:rPr>
-      </w:r>
+          <w14:ligatures w14:val="none"/>
+        </w:rPr>
+      </w:pPr>
       <w:r>
         <w:rPr>
           <w:rFonts w:ascii="Terminal" w:hAnsi="Terminal" w:eastAsia="Terminal" w:cs="Terminal"/>
           <w:highlight w:val="none"/>
           <w:lang w:val="en-AU"/>
         </w:rPr>
+        <w:t xml:space="preserve">interface gigabitEthernet 0/0</w:t>
       </w:r>
       <w:r>
         <w:rPr>
           <w:rFonts w:ascii="Terminal" w:hAnsi="Terminal" w:eastAsia="Terminal" w:cs="Terminal"/>
           <w:highlight w:val="none"/>
           <w:lang w:val="en-AU"/>
+        </w:rPr>
+      </w:r>
+      <w:r>
+        <w:rPr>
+          <w:rFonts w:ascii="Terminal" w:hAnsi="Terminal" w:eastAsia="Terminal" w:cs="Terminal"/>
+          <w:highlight w:val="none"/>
+          <w:lang w:val="en-AU"/>
+        </w:rPr>
+      </w:r>
+    </w:p>
+    <w:p>
+      <w:pPr>
+        <w:pBdr/>
+        <w:shd w:val="clear" w:color="f2f2f2" w:themeColor="background1" w:themeShade="F2" w:fill="f2f2f2" w:themeFill="background1" w:themeFillShade="F2"/>
+        <w:spacing w:after="283" w:afterAutospacing="0" w:line="158" w:lineRule="exact"/>
+        <w:ind/>
+        <w:rPr>
+          <w:rFonts w:ascii="Terminal" w:hAnsi="Terminal" w:eastAsia="Terminal" w:cs="Terminal"/>
+          <w:highlight w:val="none"/>
+          <w:lang w:val="en-AU"/>
+          <w14:ligatures w14:val="none"/>
+        </w:rPr>
+      </w:pPr>
+      <w:r>
+        <w:rPr>
+          <w:rFonts w:ascii="Terminal" w:hAnsi="Terminal" w:eastAsia="Terminal" w:cs="Terminal"/>
+          <w:highlight w:val="none"/>
+          <w:lang w:val="en-AU"/>
+        </w:rPr>
+        <w:t xml:space="preserve">ipv6 address 192.168.10.1 255.255.255.0</w:t>
+      </w:r>
+      <w:r>
+        <w:rPr>
+          <w:rFonts w:ascii="Terminal" w:hAnsi="Terminal" w:eastAsia="Terminal" w:cs="Terminal"/>
+          <w:highlight w:val="none"/>
+          <w:lang w:val="en-AU"/>
+        </w:rPr>
+      </w:r>
+      <w:r>
+        <w:rPr>
+          <w:rFonts w:ascii="Terminal" w:hAnsi="Terminal" w:eastAsia="Terminal" w:cs="Terminal"/>
+          <w:highlight w:val="none"/>
+          <w:lang w:val="en-AU"/>
+        </w:rPr>
+      </w:r>
+    </w:p>
+    <w:p>
+      <w:pPr>
+        <w:pBdr/>
+        <w:shd w:val="clear" w:color="f2f2f2" w:themeColor="background1" w:themeShade="F2" w:fill="f2f2f2" w:themeFill="background1" w:themeFillShade="F2"/>
+        <w:spacing w:after="283" w:afterAutospacing="0" w:line="158" w:lineRule="exact"/>
+        <w:ind/>
+        <w:rPr>
+          <w:rFonts w:ascii="Terminal" w:hAnsi="Terminal" w:eastAsia="Terminal" w:cs="Terminal"/>
+          <w:highlight w:val="none"/>
+          <w:lang w:val="en-AU"/>
+          <w14:ligatures w14:val="none"/>
+        </w:rPr>
+      </w:pPr>
+      <w:r>
+        <w:rPr>
+          <w:rFonts w:ascii="Terminal" w:hAnsi="Terminal" w:eastAsia="Terminal" w:cs="Terminal"/>
+          <w:highlight w:val="none"/>
+          <w:lang w:val="en-AU"/>
+        </w:rPr>
+        <w:t xml:space="preserve">no shutdown</w:t>
+      </w:r>
+      <w:r>
+        <w:rPr>
+          <w:rFonts w:ascii="Terminal" w:hAnsi="Terminal" w:eastAsia="Terminal" w:cs="Terminal"/>
+          <w:highlight w:val="none"/>
+          <w:lang w:val="en-AU"/>
+        </w:rPr>
+      </w:r>
+      <w:r>
+        <w:rPr>
+          <w:rFonts w:ascii="Terminal" w:hAnsi="Terminal" w:eastAsia="Terminal" w:cs="Terminal"/>
+          <w:highlight w:val="none"/>
+          <w:lang w:val="en-AU"/>
+        </w:rPr>
+      </w:r>
+    </w:p>
+    <w:p>
+      <w:pPr>
+        <w:pBdr/>
+        <w:shd w:val="clear" w:color="f2f2f2" w:themeColor="background1" w:themeShade="F2" w:fill="f2f2f2" w:themeFill="background1" w:themeFillShade="F2"/>
+        <w:spacing w:after="283" w:afterAutospacing="0" w:line="158" w:lineRule="exact"/>
+        <w:ind/>
+        <w:rPr>
+          <w:rFonts w:ascii="Terminal" w:hAnsi="Terminal" w:eastAsia="Terminal" w:cs="Terminal"/>
+          <w:highlight w:val="none"/>
+          <w:lang w:val="en-AU"/>
+          <w14:ligatures w14:val="none"/>
+        </w:rPr>
+      </w:pPr>
+      <w:r>
+        <w:rPr>
+          <w:rFonts w:ascii="Terminal" w:hAnsi="Terminal" w:eastAsia="Terminal" w:cs="Terminal"/>
+          <w:highlight w:val="none"/>
+          <w:lang w:val="en-AU"/>
+        </w:rPr>
+        <w:t xml:space="preserve">exit</w:t>
+      </w:r>
+      <w:r>
+        <w:rPr>
+          <w:rFonts w:ascii="Terminal" w:hAnsi="Terminal" w:eastAsia="Terminal" w:cs="Terminal"/>
+          <w:highlight w:val="none"/>
+          <w:lang w:val="en-AU"/>
+        </w:rPr>
+      </w:r>
+      <w:r>
+        <w:rPr>
+          <w:rFonts w:ascii="Terminal" w:hAnsi="Terminal" w:eastAsia="Terminal" w:cs="Terminal"/>
+          <w:highlight w:val="none"/>
+          <w:lang w:val="en-AU"/>
+        </w:rPr>
+      </w:r>
+    </w:p>
+    <w:p>
+      <w:pPr>
+        <w:pBdr/>
+        <w:shd w:val="clear" w:color="f2f2f2" w:themeColor="background1" w:themeShade="F2" w:fill="f2f2f2" w:themeFill="background1" w:themeFillShade="F2"/>
+        <w:spacing w:after="283" w:afterAutospacing="0" w:line="158" w:lineRule="exact"/>
+        <w:ind/>
+        <w:rPr>
+          <w:rFonts w:ascii="Terminal" w:hAnsi="Terminal" w:cs="Terminal"/>
+          <w:highlight w:val="none"/>
+          <w:lang w:val="en-AU"/>
+          <w14:ligatures w14:val="none"/>
+        </w:rPr>
+      </w:pPr>
+      <w:r>
+        <w:rPr>
+          <w:rFonts w:ascii="Terminal" w:hAnsi="Terminal" w:eastAsia="Terminal" w:cs="Terminal"/>
+          <w:highlight w:val="none"/>
+          <w:lang w:val="en-AU"/>
+        </w:rPr>
+        <w:t xml:space="preserve">do wr</w:t>
+      </w:r>
+      <w:r>
+        <w:rPr>
+          <w:rFonts w:ascii="Terminal" w:hAnsi="Terminal" w:eastAsia="Terminal" w:cs="Terminal"/>
+          <w:highlight w:val="none"/>
+          <w:lang w:val="en-AU"/>
+        </w:rPr>
+      </w:r>
+      <w:r>
+        <w:rPr>
+          <w:rFonts w:ascii="Terminal" w:hAnsi="Terminal" w:eastAsia="Terminal" w:cs="Terminal"/>
+          <w:highlight w:val="none"/>
+          <w:lang w:val="en-AU"/>
+        </w:rPr>
+      </w:r>
+      <w:r>
+        <w:rPr>
+          <w:rFonts w:ascii="Terminal" w:hAnsi="Terminal" w:eastAsia="Terminal" w:cs="Terminal"/>
+          <w:highlight w:val="none"/>
+          <w:lang w:val="en-AU"/>
+        </w:rPr>
+      </w:r>
+      <w:r>
+        <w:rPr>
+          <w:rFonts w:ascii="Terminal" w:hAnsi="Terminal" w:eastAsia="Terminal" w:cs="Terminal"/>
+          <w:highlight w:val="none"/>
+          <w:lang w:val="en-AU"/>
+        </w:rPr>
+        <w:br/>
+      </w:r>
+      <w:r>
+        <w:rPr>
+          <w:rFonts w:ascii="Terminal" w:hAnsi="Terminal" w:eastAsia="Terminal" w:cs="Terminal"/>
+          <w:highlight w:val="none"/>
+          <w:lang w:val="en-AU"/>
+        </w:rPr>
+      </w:r>
+      <w:r>
+        <w:rPr>
+          <w:rFonts w:ascii="Terminal" w:hAnsi="Terminal" w:cs="Terminal"/>
+          <w:highlight w:val="none"/>
+          <w:lang w:val="en-AU"/>
+        </w:rPr>
+        <w:t xml:space="preserve">ip dhcp pool STATEFUL_POOL</w:t>
+      </w:r>
+      <w:r>
+        <w:rPr>
+          <w:rFonts w:ascii="Terminal" w:hAnsi="Terminal" w:cs="Terminal"/>
+          <w:highlight w:val="none"/>
+          <w:lang w:val="en-AU"/>
+          <w14:ligatures w14:val="none"/>
+        </w:rPr>
+      </w:r>
+      <w:r>
+        <w:rPr>
+          <w:rFonts w:ascii="Terminal" w:hAnsi="Terminal" w:cs="Terminal"/>
+          <w:highlight w:val="none"/>
+          <w:lang w:val="en-AU"/>
+          <w14:ligatures w14:val="none"/>
+        </w:rPr>
+      </w:r>
+    </w:p>
+    <w:p>
+      <w:pPr>
+        <w:pBdr/>
+        <w:shd w:val="clear" w:color="f2f2f2" w:themeColor="background1" w:themeShade="F2" w:fill="f2f2f2" w:themeFill="background1" w:themeFillShade="F2"/>
+        <w:spacing w:after="283" w:afterAutospacing="0" w:line="158" w:lineRule="exact"/>
+        <w:ind/>
+        <w:rPr>
+          <w:rFonts w:ascii="Terminal" w:hAnsi="Terminal" w:cs="Terminal"/>
+          <w:highlight w:val="none"/>
+          <w:lang w:val="en-AU"/>
+          <w14:ligatures w14:val="none"/>
+        </w:rPr>
+      </w:pPr>
+      <w:r>
+        <w:rPr>
+          <w:rFonts w:ascii="Terminal" w:hAnsi="Terminal" w:cs="Terminal"/>
+          <w:highlight w:val="none"/>
+          <w:lang w:val="en-AU"/>
+        </w:rPr>
+        <w:t xml:space="preserve">network 192.168.10.0 255.255.255.0</w:t>
+      </w:r>
+      <w:r>
+        <w:rPr>
+          <w:rFonts w:ascii="Terminal" w:hAnsi="Terminal" w:cs="Terminal"/>
+          <w:highlight w:val="none"/>
+          <w:lang w:val="en-AU"/>
+          <w14:ligatures w14:val="none"/>
+        </w:rPr>
+      </w:r>
+      <w:r>
+        <w:rPr>
+          <w:rFonts w:ascii="Terminal" w:hAnsi="Terminal" w:cs="Terminal"/>
+          <w:highlight w:val="none"/>
+          <w:lang w:val="en-AU"/>
+          <w14:ligatures w14:val="none"/>
+        </w:rPr>
+      </w:r>
+    </w:p>
+    <w:p>
+      <w:pPr>
+        <w:pBdr/>
+        <w:shd w:val="clear" w:color="f2f2f2" w:themeColor="background1" w:themeShade="F2" w:fill="f2f2f2" w:themeFill="background1" w:themeFillShade="F2"/>
+        <w:spacing w:after="283" w:afterAutospacing="0" w:line="158" w:lineRule="exact"/>
+        <w:ind/>
+        <w:rPr>
+          <w:rFonts w:ascii="Terminal" w:hAnsi="Terminal" w:cs="Terminal"/>
+          <w:highlight w:val="none"/>
+          <w:lang w:val="en-AU"/>
+          <w14:ligatures w14:val="none"/>
+        </w:rPr>
+      </w:pPr>
+      <w:r>
+        <w:rPr>
+          <w:rFonts w:ascii="Terminal" w:hAnsi="Terminal" w:cs="Terminal"/>
+          <w:highlight w:val="none"/>
+          <w:lang w:val="en-AU"/>
+        </w:rPr>
+        <w:t xml:space="preserve">default-router 192.168.10.1</w:t>
+      </w:r>
+      <w:r>
+        <w:rPr>
+          <w:rFonts w:ascii="Terminal" w:hAnsi="Terminal" w:cs="Terminal"/>
+          <w:highlight w:val="none"/>
+          <w:lang w:val="en-AU"/>
+          <w14:ligatures w14:val="none"/>
+        </w:rPr>
+      </w:r>
+      <w:r>
+        <w:rPr>
+          <w:rFonts w:ascii="Terminal" w:hAnsi="Terminal" w:cs="Terminal"/>
+          <w:highlight w:val="none"/>
+          <w:lang w:val="en-AU"/>
+          <w14:ligatures w14:val="none"/>
+        </w:rPr>
+      </w:r>
+    </w:p>
+    <w:p>
+      <w:pPr>
+        <w:pBdr/>
+        <w:shd w:val="clear" w:color="f2f2f2" w:themeColor="background1" w:themeShade="F2" w:fill="f2f2f2" w:themeFill="background1" w:themeFillShade="F2"/>
+        <w:spacing w:after="283" w:afterAutospacing="0" w:line="158" w:lineRule="exact"/>
+        <w:ind/>
+        <w:rPr>
+          <w:rFonts w:ascii="Terminal" w:hAnsi="Terminal" w:cs="Terminal"/>
+          <w:highlight w:val="none"/>
+          <w:lang w:val="en-AU"/>
+          <w14:ligatures w14:val="none"/>
+        </w:rPr>
+      </w:pPr>
+      <w:r>
+        <w:rPr>
+          <w:rFonts w:ascii="Terminal" w:hAnsi="Terminal" w:cs="Terminal"/>
+          <w:highlight w:val="none"/>
+          <w:lang w:val="en-AU"/>
+        </w:rPr>
+        <w:t xml:space="preserve">dns-server 192.168.10.10</w:t>
+      </w:r>
+      <w:r>
+        <w:rPr>
+          <w:rFonts w:ascii="Terminal" w:hAnsi="Terminal" w:cs="Terminal"/>
+          <w:highlight w:val="none"/>
+          <w:lang w:val="en-AU"/>
+          <w14:ligatures w14:val="none"/>
+        </w:rPr>
+      </w:r>
+      <w:r>
+        <w:rPr>
+          <w:rFonts w:ascii="Terminal" w:hAnsi="Terminal" w:cs="Terminal"/>
+          <w:highlight w:val="none"/>
+          <w:lang w:val="en-AU"/>
+          <w14:ligatures w14:val="none"/>
+        </w:rPr>
+      </w:r>
+    </w:p>
+    <w:p>
+      <w:pPr>
+        <w:pBdr/>
+        <w:shd w:val="clear" w:color="f2f2f2" w:themeColor="background1" w:themeShade="F2" w:fill="f2f2f2" w:themeFill="background1" w:themeFillShade="F2"/>
+        <w:spacing w:after="283" w:afterAutospacing="0" w:line="158" w:lineRule="exact"/>
+        <w:ind/>
+        <w:rPr>
+          <w:rFonts w:ascii="Terminal" w:hAnsi="Terminal" w:cs="Terminal"/>
+          <w:highlight w:val="none"/>
+          <w:lang w:val="en-AU"/>
+          <w14:ligatures w14:val="none"/>
+        </w:rPr>
+      </w:pPr>
+      <w:r>
+        <w:rPr>
+          <w:rFonts w:ascii="Terminal" w:hAnsi="Terminal" w:cs="Terminal"/>
+          <w:highlight w:val="none"/>
+          <w:lang w:val="en-AU"/>
+        </w:rPr>
+        <w:t xml:space="preserve">exit</w:t>
+      </w:r>
+      <w:r>
+        <w:rPr>
+          <w:rFonts w:ascii="Terminal" w:hAnsi="Terminal" w:cs="Terminal"/>
+          <w:highlight w:val="none"/>
+          <w:lang w:val="en-AU"/>
+          <w14:ligatures w14:val="none"/>
+        </w:rPr>
+      </w:r>
+      <w:r>
+        <w:rPr>
+          <w:rFonts w:ascii="Terminal" w:hAnsi="Terminal" w:cs="Terminal"/>
+          <w:highlight w:val="none"/>
+          <w:lang w:val="en-AU"/>
+          <w14:ligatures w14:val="none"/>
+        </w:rPr>
+      </w:r>
+    </w:p>
+    <w:p>
+      <w:pPr>
+        <w:pBdr/>
+        <w:shd w:val="clear" w:color="f2f2f2" w:themeColor="background1" w:themeShade="F2" w:fill="f2f2f2" w:themeFill="background1" w:themeFillShade="F2"/>
+        <w:spacing w:after="283" w:afterAutospacing="0" w:line="158" w:lineRule="exact"/>
+        <w:ind/>
+        <w:rPr>
+          <w:rFonts w:ascii="Terminal" w:hAnsi="Terminal" w:cs="Terminal"/>
+          <w:highlight w:val="none"/>
+          <w:lang w:val="en-AU"/>
+          <w14:ligatures w14:val="none"/>
+        </w:rPr>
+      </w:pPr>
+      <w:r>
+        <w:rPr>
+          <w:rFonts w:ascii="Terminal" w:hAnsi="Terminal" w:cs="Terminal"/>
+          <w:highlight w:val="none"/>
+          <w:lang w:val="en-AU"/>
+        </w:rPr>
+        <w:t xml:space="preserve">do wr</w:t>
+      </w:r>
+      <w:r>
+        <w:rPr>
+          <w:rFonts w:ascii="Terminal" w:hAnsi="Terminal" w:cs="Terminal"/>
+          <w:highlight w:val="none"/>
+          <w:lang w:val="en-AU"/>
+          <w14:ligatures w14:val="none"/>
+        </w:rPr>
+      </w:r>
+      <w:r>
+        <w:rPr>
+          <w:rFonts w:ascii="Terminal" w:hAnsi="Terminal" w:cs="Terminal"/>
+          <w:highlight w:val="none"/>
+          <w:lang w:val="en-AU"/>
+          <w14:ligatures w14:val="none"/>
+        </w:rPr>
+      </w:r>
+      <w:r>
+        <w:rPr>
+          <w:rFonts w:ascii="Terminal" w:hAnsi="Terminal" w:eastAsia="Terminal" w:cs="Terminal"/>
+          <w:highlight w:val="none"/>
+          <w:lang w:val="en-AU"/>
+        </w:rPr>
+      </w:r>
+      <w:r>
+        <w:rPr>
+          <w:rFonts w:ascii="Terminal" w:hAnsi="Terminal" w:eastAsia="Terminal" w:cs="Terminal"/>
+          <w:highlight w:val="none"/>
+          <w:lang w:val="en-AU"/>
+        </w:rPr>
+      </w:r>
+      <w:r/>
+      <w:r>
+        <w:rPr>
+          <w:rFonts w:ascii="Terminal" w:hAnsi="Terminal" w:cs="Terminal"/>
+          <w:highlight w:val="none"/>
+          <w:lang w:val="en-AU"/>
+          <w14:ligatures w14:val="none"/>
         </w:rPr>
       </w:r>
     </w:p>
@@ -12117,6 +12690,112 @@
     <w:p>
       <w:pPr>
         <w:pBdr/>
+        <w:spacing/>
+        <w:ind/>
+        <w:rPr>
+          <w:highlight w:val="none"/>
+          <w:lang w:val="en-AU"/>
+        </w:rPr>
+      </w:pPr>
+      <w:r>
+        <w:rPr>
+          <w:highlight w:val="none"/>
+          <w:lang w:val="en-AU"/>
+        </w:rPr>
+        <w:t xml:space="preserve">Checking, reload:</w:t>
+      </w:r>
+      <w:r>
+        <w:rPr>
+          <w:highlight w:val="none"/>
+          <w:lang w:val="en-AU"/>
+        </w:rPr>
+      </w:r>
+    </w:p>
+    <w:p>
+      <w:pPr>
+        <w:pStyle w:val="1049"/>
+        <w:numPr>
+          <w:ilvl w:val="0"/>
+          <w:numId w:val="70"/>
+        </w:numPr>
+        <w:pBdr/>
+        <w:spacing/>
+        <w:ind/>
+        <w:rPr>
+          <w:highlight w:val="none"/>
+          <w:lang w:val="en-AU"/>
+        </w:rPr>
+      </w:pPr>
+      <w:r>
+        <w:rPr>
+          <w:highlight w:val="none"/>
+          <w:lang w:val="en-AU"/>
+        </w:rPr>
+      </w:r>
+      <w:r>
+        <w:rPr>
+          <w:highlight w:val="none"/>
+          <w:lang w:val="en-AU"/>
+        </w:rPr>
+        <w:t xml:space="preserve">show ipv6 ospf neighbor</w:t>
+      </w:r>
+      <w:r>
+        <w:rPr>
+          <w:highlight w:val="none"/>
+          <w:lang w:val="en-AU"/>
+        </w:rPr>
+      </w:r>
+      <w:r>
+        <w:rPr>
+          <w:highlight w:val="none"/>
+          <w:lang w:val="en-AU"/>
+        </w:rPr>
+      </w:r>
+    </w:p>
+    <w:p>
+      <w:pPr>
+        <w:pStyle w:val="1049"/>
+        <w:numPr>
+          <w:ilvl w:val="0"/>
+          <w:numId w:val="70"/>
+        </w:numPr>
+        <w:pBdr/>
+        <w:spacing/>
+        <w:ind/>
+        <w:rPr>
+          <w:highlight w:val="none"/>
+          <w:lang w:val="en-AU"/>
+        </w:rPr>
+      </w:pPr>
+      <w:r>
+        <w:rPr>
+          <w:highlight w:val="none"/>
+          <w:lang w:val="en-AU"/>
+        </w:rPr>
+      </w:r>
+      <w:r>
+        <w:rPr>
+          <w:highlight w:val="none"/>
+          <w:lang w:val="en-AU"/>
+        </w:rPr>
+        <w:t xml:space="preserve">clear ipv6 ospf process</w:t>
+      </w:r>
+      <w:r>
+        <w:rPr>
+          <w:highlight w:val="none"/>
+          <w:lang w:val="en-AU"/>
+        </w:rPr>
+      </w:r>
+      <w:r>
+        <w:rPr>
+          <w:highlight w:val="none"/>
+          <w:lang w:val="en-AU"/>
+        </w:rPr>
+      </w:r>
+    </w:p>
+    <w:p>
+      <w:pPr>
+        <w:pBdr/>
         <w:spacing w:line="283" w:lineRule="exact"/>
         <w:ind w:firstLine="0"/>
         <w:rPr>
@@ -12938,40 +13617,6 @@
           <w14:ligatures w14:val="none"/>
         </w:rPr>
       </w:r>
-      <w:r/>
-    </w:p>
-    <w:p>
-      <w:pPr>
-        <w:pBdr/>
-        <w:spacing w:line="283" w:lineRule="exact"/>
-        <w:ind/>
-        <w:rPr/>
-      </w:pPr>
-      <w:r>
-        <w:rPr>
-          <w:rFonts w:ascii="Arial" w:hAnsi="Arial" w:cs="Arial"/>
-          <w:highlight w:val="none"/>
-          <w:lang w:val="en-AU"/>
-          <w14:ligatures w14:val="none"/>
-        </w:rPr>
-      </w:r>
-      <w:r/>
-    </w:p>
-    <w:p>
-      <w:pPr>
-        <w:pBdr/>
-        <w:spacing w:line="283" w:lineRule="exact"/>
-        <w:ind/>
-        <w:rPr/>
-      </w:pPr>
-      <w:r>
-        <w:rPr>
-          <w:rFonts w:ascii="Arial" w:hAnsi="Arial" w:cs="Arial"/>
-          <w:highlight w:val="none"/>
-          <w:lang w:val="en-AU"/>
-          <w14:ligatures w14:val="none"/>
-        </w:rPr>
-      </w:r>
       <w:r>
         <w:rPr>
           <w:rFonts w:ascii="Arial" w:hAnsi="Arial" w:cs="Arial"/>
@@ -14378,7 +15023,7 @@
           <w:highlight w:val="none"/>
           <w:lang w:val="en-AU"/>
         </w:rPr>
-        <w:t xml:space="preserve">!enabling OSPF between </w:t>
+        <w:t xml:space="preserve">!enabling OSPF on network link</w:t>
       </w:r>
       <w:r>
         <w:rPr>
@@ -14388,7 +15033,6 @@
           <w:highlight w:val="none"/>
           <w14:ligatures w14:val="none"/>
         </w:rPr>
-        <w:t xml:space="preserve">RT3 and RT-Main</w:t>
       </w:r>
       <w:r>
         <w:rPr>
@@ -14419,7 +15063,7 @@
           <w:highlight w:val="none"/>
           <w:lang w:val="en-AU"/>
         </w:rPr>
-        <w:t xml:space="preserve">interface gigabitEthernet 0/1</w:t>
+        <w:t xml:space="preserve">interface gigabitEthernet 0/0</w:t>
       </w:r>
       <w:r>
         <w:rPr>
@@ -14465,9 +15109,7 @@
         <w:spacing w:after="283" w:afterAutospacing="0" w:line="158" w:lineRule="exact"/>
         <w:ind/>
         <w:rPr>
-          <w:rFonts w:ascii="Terminal" w:hAnsi="Terminal" w:cs="Terminal"/>
-          <w:highlight w:val="none"/>
-          <w:lang w:val="en-AU"/>
+          <w:highlight w:val="none"/>
           <w14:ligatures w14:val="none"/>
         </w:rPr>
       </w:pPr>
@@ -14479,6 +15121,36 @@
         </w:rPr>
         <w:t xml:space="preserve">exit</w:t>
       </w:r>
+      <w:r>
+        <w:rPr>
+          <w:rFonts w:ascii="Terminal" w:hAnsi="Terminal" w:cs="Terminal"/>
+          <w:highlight w:val="none"/>
+          <w:lang w:val="en-AU"/>
+        </w:rPr>
+      </w:r>
+      <w:r>
+        <w:rPr>
+          <w:rFonts w:ascii="Terminal" w:hAnsi="Terminal" w:cs="Terminal"/>
+          <w:highlight w:val="none"/>
+          <w:lang w:val="en-AU"/>
+        </w:rPr>
+      </w:r>
+      <w:r>
+        <w:rPr>
+          <w:rFonts w:ascii="Terminal" w:hAnsi="Terminal" w:cs="Terminal"/>
+          <w:highlight w:val="none"/>
+          <w:lang w:val="en-AU"/>
+        </w:rPr>
+      </w:r>
+      <w:r>
+        <w:rPr>
+          <w:rFonts w:ascii="Terminal" w:hAnsi="Terminal" w:cs="Terminal"/>
+          <w:highlight w:val="none"/>
+          <w:lang w:val="en-AU"/>
+        </w:rPr>
+      </w:r>
+      <w:r/>
+      <w:r/>
       <w:r>
         <w:rPr>
           <w:rFonts w:ascii="Terminal" w:hAnsi="Terminal" w:cs="Terminal"/>
@@ -14490,19 +15162,28 @@
     <w:p>
       <w:pPr>
         <w:pBdr/>
-        <w:spacing w:line="283" w:lineRule="exact"/>
-        <w:ind/>
-        <w:rPr/>
-      </w:pPr>
-      <w:r>
-        <w:rPr>
-          <w:rFonts w:ascii="Arial" w:hAnsi="Arial" w:cs="Arial"/>
+        <w:shd w:val="clear" w:color="auto" w:fill="auto"/>
+        <w:spacing w:after="283" w:afterAutospacing="0" w:line="158" w:lineRule="exact"/>
+        <w:ind/>
+        <w:rPr>
+          <w:rFonts w:ascii="Terminal" w:hAnsi="Terminal" w:cs="Terminal"/>
           <w:highlight w:val="none"/>
           <w:lang w:val="en-AU"/>
           <w14:ligatures w14:val="none"/>
         </w:rPr>
-      </w:r>
-      <w:r/>
+      </w:pPr>
+      <w:r>
+        <w:rPr>
+          <w:highlight w:val="none"/>
+          <w:lang w:val="en-AU"/>
+        </w:rPr>
+      </w:r>
+      <w:r>
+        <w:rPr>
+          <w:highlight w:val="none"/>
+          <w:lang w:val="en-AU"/>
+        </w:rPr>
+      </w:r>
     </w:p>
     <w:p>
       <w:pPr>
@@ -14512,24 +15193,28 @@
         <w:ind/>
         <w:rPr>
           <w:rFonts w:ascii="Terminal" w:hAnsi="Terminal" w:cs="Terminal"/>
-          <w:highlight w:val="none"/>
-          <w:lang w:val="en-AU"/>
+          <w:b/>
+          <w:bCs/>
+          <w:highlight w:val="none"/>
           <w14:ligatures w14:val="none"/>
         </w:rPr>
       </w:pPr>
       <w:r>
         <w:rPr>
           <w:rFonts w:ascii="Terminal" w:hAnsi="Terminal" w:cs="Terminal"/>
-          <w:highlight w:val="none"/>
-          <w:lang w:val="en-AU"/>
-        </w:rPr>
-        <w:t xml:space="preserve">interface gigabitEthernet 0/2</w:t>
-      </w:r>
-      <w:r>
-        <w:rPr>
-          <w:rFonts w:ascii="Terminal" w:hAnsi="Terminal" w:cs="Terminal"/>
-          <w:highlight w:val="none"/>
-          <w:lang w:val="en-AU"/>
+          <w:b/>
+          <w:bCs/>
+          <w:highlight w:val="none"/>
+          <w14:ligatures w14:val="none"/>
+        </w:rPr>
+      </w:r>
+      <w:r>
+        <w:rPr>
+          <w:rFonts w:ascii="Terminal" w:hAnsi="Terminal" w:cs="Terminal"/>
+          <w:b/>
+          <w:bCs/>
+          <w:highlight w:val="none"/>
+          <w14:ligatures w14:val="none"/>
         </w:rPr>
       </w:r>
     </w:p>
@@ -14541,24 +15226,48 @@
         <w:ind/>
         <w:rPr>
           <w:rFonts w:ascii="Terminal" w:hAnsi="Terminal" w:cs="Terminal"/>
-          <w:highlight w:val="none"/>
-          <w:lang w:val="en-AU"/>
+          <w:b/>
+          <w:bCs/>
+          <w:highlight w:val="none"/>
           <w14:ligatures w14:val="none"/>
         </w:rPr>
       </w:pPr>
       <w:r>
         <w:rPr>
           <w:rFonts w:ascii="Terminal" w:hAnsi="Terminal" w:cs="Terminal"/>
-          <w:highlight w:val="none"/>
-          <w:lang w:val="en-AU"/>
-        </w:rPr>
-        <w:t xml:space="preserve">ipv6 OSPF 10 area 0</w:t>
-      </w:r>
-      <w:r>
-        <w:rPr>
-          <w:rFonts w:ascii="Terminal" w:hAnsi="Terminal" w:cs="Terminal"/>
-          <w:highlight w:val="none"/>
-          <w:lang w:val="en-AU"/>
+          <w:b/>
+          <w:bCs/>
+          <w:highlight w:val="none"/>
+          <w:lang w:val="en-AU"/>
+        </w:rPr>
+        <w:t xml:space="preserve">!enabling OSPF between </w:t>
+      </w:r>
+      <w:r>
+        <w:rPr>
+          <w:rFonts w:ascii="Terminal" w:hAnsi="Terminal" w:cs="Terminal"/>
+          <w:b/>
+          <w:bCs/>
+          <w:highlight w:val="none"/>
+          <w14:ligatures w14:val="none"/>
+        </w:rPr>
+        <w:t xml:space="preserve">RT3 and RT-Main</w:t>
+      </w:r>
+      <w:r>
+        <w:rPr>
+          <w:rFonts w:ascii="Terminal" w:hAnsi="Terminal" w:cs="Terminal"/>
+          <w:b/>
+          <w:bCs/>
+          <w:highlight w:val="none"/>
+          <w14:ligatures w14:val="none"/>
+        </w:rPr>
+      </w:r>
+      <w:r>
+        <w:rPr>
+          <w:rFonts w:ascii="Terminal" w:hAnsi="Terminal" w:cs="Terminal"/>
+          <w:b/>
+          <w:bCs/>
+          <w:highlight w:val="none"/>
+          <w14:ligatures w14:val="none"/>
         </w:rPr>
       </w:r>
     </w:p>
@@ -14581,34 +15290,22 @@
           <w:highlight w:val="none"/>
           <w:lang w:val="en-AU"/>
         </w:rPr>
-        <w:t xml:space="preserve">exit</w:t>
-      </w:r>
-      <w:r>
-        <w:rPr>
-          <w:rFonts w:ascii="Terminal" w:hAnsi="Terminal" w:cs="Terminal"/>
-          <w:highlight w:val="none"/>
-          <w:lang w:val="en-AU"/>
-        </w:rPr>
-      </w:r>
-      <w:r>
-        <w:rPr>
-          <w:rFonts w:ascii="Terminal" w:hAnsi="Terminal" w:cs="Terminal"/>
-          <w:highlight w:val="none"/>
-          <w:lang w:val="en-AU"/>
-        </w:rPr>
-      </w:r>
-      <w:r>
-        <w:rPr>
-          <w:rFonts w:ascii="Terminal" w:hAnsi="Terminal" w:cs="Terminal"/>
-          <w:highlight w:val="none"/>
-          <w:lang w:val="en-AU"/>
-        </w:rPr>
-      </w:r>
-      <w:r>
-        <w:rPr>
-          <w:rFonts w:ascii="Terminal" w:hAnsi="Terminal" w:cs="Terminal"/>
-          <w:highlight w:val="none"/>
-          <w:lang w:val="en-AU"/>
+        <w:t xml:space="preserve">interface gigabitEthernet 0/1</w:t>
+      </w:r>
+      <w:r>
+        <w:rPr>
+          <w:rFonts w:ascii="Terminal" w:hAnsi="Terminal" w:cs="Terminal"/>
+          <w:highlight w:val="none"/>
+          <w:lang w:val="en-AU"/>
+          <w14:ligatures w14:val="none"/>
+        </w:rPr>
+      </w:r>
+      <w:r>
+        <w:rPr>
+          <w:rFonts w:ascii="Terminal" w:hAnsi="Terminal" w:cs="Terminal"/>
+          <w:highlight w:val="none"/>
+          <w:lang w:val="en-AU"/>
+          <w14:ligatures w14:val="none"/>
         </w:rPr>
       </w:r>
     </w:p>
@@ -14618,7 +15315,88 @@
         <w:shd w:val="clear" w:color="f2f2f2" w:themeColor="background1" w:themeShade="F2" w:fill="f2f2f2" w:themeFill="background1" w:themeFillShade="F2"/>
         <w:spacing w:after="283" w:afterAutospacing="0" w:line="158" w:lineRule="exact"/>
         <w:ind/>
-        <w:rPr/>
+        <w:rPr>
+          <w:rFonts w:ascii="Terminal" w:hAnsi="Terminal" w:cs="Terminal"/>
+          <w:highlight w:val="none"/>
+          <w:lang w:val="en-AU"/>
+          <w14:ligatures w14:val="none"/>
+        </w:rPr>
+      </w:pPr>
+      <w:r>
+        <w:rPr>
+          <w:rFonts w:ascii="Terminal" w:hAnsi="Terminal" w:cs="Terminal"/>
+          <w:highlight w:val="none"/>
+          <w:lang w:val="en-AU"/>
+        </w:rPr>
+        <w:t xml:space="preserve">ipv6 OSPF 10 area 0</w:t>
+      </w:r>
+      <w:r>
+        <w:rPr>
+          <w:rFonts w:ascii="Terminal" w:hAnsi="Terminal" w:cs="Terminal"/>
+          <w:highlight w:val="none"/>
+          <w:lang w:val="en-AU"/>
+          <w14:ligatures w14:val="none"/>
+        </w:rPr>
+      </w:r>
+      <w:r>
+        <w:rPr>
+          <w:rFonts w:ascii="Terminal" w:hAnsi="Terminal" w:cs="Terminal"/>
+          <w:highlight w:val="none"/>
+          <w:lang w:val="en-AU"/>
+          <w14:ligatures w14:val="none"/>
+        </w:rPr>
+      </w:r>
+    </w:p>
+    <w:p>
+      <w:pPr>
+        <w:pBdr/>
+        <w:shd w:val="clear" w:color="f2f2f2" w:themeColor="background1" w:themeShade="F2" w:fill="f2f2f2" w:themeFill="background1" w:themeFillShade="F2"/>
+        <w:spacing w:after="283" w:afterAutospacing="0" w:line="158" w:lineRule="exact"/>
+        <w:ind/>
+        <w:rPr>
+          <w:rFonts w:ascii="Terminal" w:hAnsi="Terminal" w:cs="Terminal"/>
+          <w:highlight w:val="none"/>
+          <w:lang w:val="en-AU"/>
+          <w14:ligatures w14:val="none"/>
+        </w:rPr>
+      </w:pPr>
+      <w:r>
+        <w:rPr>
+          <w:rFonts w:ascii="Terminal" w:hAnsi="Terminal" w:cs="Terminal"/>
+          <w:highlight w:val="none"/>
+          <w:lang w:val="en-AU"/>
+        </w:rPr>
+        <w:t xml:space="preserve">exit</w:t>
+      </w:r>
+      <w:r>
+        <w:rPr>
+          <w:rFonts w:ascii="Terminal" w:hAnsi="Terminal" w:cs="Terminal"/>
+          <w:highlight w:val="none"/>
+          <w:lang w:val="en-AU"/>
+          <w14:ligatures w14:val="none"/>
+        </w:rPr>
+      </w:r>
+      <w:r>
+        <w:rPr>
+          <w:rFonts w:ascii="Terminal" w:hAnsi="Terminal" w:cs="Terminal"/>
+          <w:highlight w:val="none"/>
+          <w:lang w:val="en-AU"/>
+          <w14:ligatures w14:val="none"/>
+        </w:rPr>
+      </w:r>
+    </w:p>
+    <w:p>
+      <w:pPr>
+        <w:pBdr/>
+        <w:shd w:val="clear" w:color="f2f2f2" w:themeColor="background1" w:themeShade="F2" w:fill="f2f2f2" w:themeFill="background1" w:themeFillShade="F2"/>
+        <w:spacing w:after="283" w:afterAutospacing="0" w:line="158" w:lineRule="exact"/>
+        <w:ind/>
+        <w:rPr>
+          <w:rFonts w:ascii="Arial" w:hAnsi="Arial" w:cs="Arial"/>
+          <w:highlight w:val="none"/>
+          <w:lang w:val="en-AU"/>
+          <w14:ligatures w14:val="none"/>
+        </w:rPr>
       </w:pPr>
       <w:r>
         <w:rPr>
@@ -14637,7 +15415,77 @@
         </w:rPr>
         <w:t xml:space="preserve">r</w:t>
       </w:r>
-      <w:r/>
+      <w:r>
+        <w:rPr>
+          <w:rFonts w:ascii="Arial" w:hAnsi="Arial" w:cs="Arial"/>
+          <w:highlight w:val="none"/>
+          <w:lang w:val="en-AU"/>
+          <w14:ligatures w14:val="none"/>
+        </w:rPr>
+      </w:r>
+      <w:r>
+        <w:rPr>
+          <w:rFonts w:ascii="Arial" w:hAnsi="Arial" w:cs="Arial"/>
+          <w:highlight w:val="none"/>
+          <w:lang w:val="en-AU"/>
+          <w14:ligatures w14:val="none"/>
+        </w:rPr>
+      </w:r>
+      <w:r>
+        <w:rPr>
+          <w:rFonts w:ascii="Arial" w:hAnsi="Arial" w:cs="Arial"/>
+          <w:highlight w:val="none"/>
+          <w:lang w:val="en-AU"/>
+          <w14:ligatures w14:val="none"/>
+        </w:rPr>
+      </w:r>
+      <w:r>
+        <w:rPr>
+          <w:rFonts w:ascii="Arial" w:hAnsi="Arial" w:cs="Arial"/>
+          <w:highlight w:val="none"/>
+          <w:lang w:val="en-AU"/>
+          <w14:ligatures w14:val="none"/>
+        </w:rPr>
+      </w:r>
+      <w:r>
+        <w:rPr>
+          <w:rFonts w:ascii="Arial" w:hAnsi="Arial" w:cs="Arial"/>
+          <w:highlight w:val="none"/>
+          <w:lang w:val="en-AU"/>
+          <w14:ligatures w14:val="none"/>
+        </w:rPr>
+      </w:r>
+    </w:p>
+    <w:p>
+      <w:pPr>
+        <w:pBdr/>
+        <w:shd w:val="clear" w:color="f2f2f2" w:themeColor="background1" w:themeShade="F2" w:fill="f2f2f2" w:themeFill="background1" w:themeFillShade="F2"/>
+        <w:spacing w:after="283" w:afterAutospacing="0" w:line="158" w:lineRule="exact"/>
+        <w:ind/>
+        <w:rPr>
+          <w:rFonts w:ascii="Arial" w:hAnsi="Arial" w:cs="Arial"/>
+          <w:highlight w:val="none"/>
+          <w:lang w:val="en-AU"/>
+          <w14:ligatures w14:val="none"/>
+        </w:rPr>
+      </w:pPr>
+      <w:r>
+        <w:rPr>
+          <w:rFonts w:ascii="Terminal" w:hAnsi="Terminal" w:eastAsia="Terminal" w:cs="Terminal"/>
+          <w:highlight w:val="none"/>
+          <w:lang w:val="en-AU"/>
+          <w14:ligatures w14:val="none"/>
+        </w:rPr>
+        <w:t xml:space="preserve">exit</w:t>
+      </w:r>
+      <w:r>
+        <w:rPr>
+          <w:rFonts w:ascii="Arial" w:hAnsi="Arial" w:cs="Arial"/>
+          <w:highlight w:val="none"/>
+          <w:lang w:val="en-AU"/>
+          <w14:ligatures w14:val="none"/>
+        </w:rPr>
+      </w:r>
     </w:p>
     <w:p>
       <w:pPr>
@@ -30700,6 +31548,152 @@
     </w:lvl>
   </w:abstractNum>
   <w:abstractNum w:abstractNumId="68">
+    <w:lvl w:ilvl="0">
+      <w:isLgl w:val="false"/>
+      <w:lvlJc w:val="left"/>
+      <w:lvlText w:val="v"/>
+      <w:numFmt w:val="bullet"/>
+      <w:pPr>
+        <w:pBdr/>
+        <w:spacing/>
+        <w:ind w:hanging="360" w:left="709"/>
+      </w:pPr>
+      <w:rPr>
+        <w:rFonts w:ascii="Wingdings" w:hAnsi="Wingdings" w:eastAsia="Wingdings" w:cs="Wingdings"/>
+      </w:rPr>
+      <w:start w:val="1"/>
+      <w:suff w:val="tab"/>
+    </w:lvl>
+    <w:lvl w:ilvl="1">
+      <w:isLgl w:val="false"/>
+      <w:lvlJc w:val="left"/>
+      <w:lvlText w:val="o"/>
+      <w:numFmt w:val="bullet"/>
+      <w:pPr>
+        <w:pBdr/>
+        <w:spacing/>
+        <w:ind w:hanging="360" w:left="1429"/>
+      </w:pPr>
+      <w:rPr>
+        <w:rFonts w:hint="default" w:ascii="Courier New" w:hAnsi="Courier New" w:eastAsia="Courier New" w:cs="Courier New"/>
+      </w:rPr>
+      <w:start w:val="1"/>
+      <w:suff w:val="tab"/>
+    </w:lvl>
+    <w:lvl w:ilvl="2">
+      <w:isLgl w:val="false"/>
+      <w:lvlJc w:val="left"/>
+      <w:lvlText w:val="§"/>
+      <w:numFmt w:val="bullet"/>
+      <w:pPr>
+        <w:pBdr/>
+        <w:spacing/>
+        <w:ind w:hanging="360" w:left="2149"/>
+      </w:pPr>
+      <w:rPr>
+        <w:rFonts w:hint="default" w:ascii="Wingdings" w:hAnsi="Wingdings" w:eastAsia="Wingdings" w:cs="Wingdings"/>
+      </w:rPr>
+      <w:start w:val="1"/>
+      <w:suff w:val="tab"/>
+    </w:lvl>
+    <w:lvl w:ilvl="3">
+      <w:isLgl w:val="false"/>
+      <w:lvlJc w:val="left"/>
+      <w:lvlText w:val="·"/>
+      <w:numFmt w:val="bullet"/>
+      <w:pPr>
+        <w:pBdr/>
+        <w:spacing/>
+        <w:ind w:hanging="360" w:left="2869"/>
+      </w:pPr>
+      <w:rPr>
+        <w:rFonts w:hint="default" w:ascii="Symbol" w:hAnsi="Symbol" w:eastAsia="Symbol" w:cs="Symbol"/>
+      </w:rPr>
+      <w:start w:val="1"/>
+      <w:suff w:val="tab"/>
+    </w:lvl>
+    <w:lvl w:ilvl="4">
+      <w:isLgl w:val="false"/>
+      <w:lvlJc w:val="left"/>
+      <w:lvlText w:val="o"/>
+      <w:numFmt w:val="bullet"/>
+      <w:pPr>
+        <w:pBdr/>
+        <w:spacing/>
+        <w:ind w:hanging="360" w:left="3589"/>
+      </w:pPr>
+      <w:rPr>
+        <w:rFonts w:hint="default" w:ascii="Courier New" w:hAnsi="Courier New" w:eastAsia="Courier New" w:cs="Courier New"/>
+      </w:rPr>
+      <w:start w:val="1"/>
+      <w:suff w:val="tab"/>
+    </w:lvl>
+    <w:lvl w:ilvl="5">
+      <w:isLgl w:val="false"/>
+      <w:lvlJc w:val="left"/>
+      <w:lvlText w:val="§"/>
+      <w:numFmt w:val="bullet"/>
+      <w:pPr>
+        <w:pBdr/>
+        <w:spacing/>
+        <w:ind w:hanging="360" w:left="4309"/>
+      </w:pPr>
+      <w:rPr>
+        <w:rFonts w:hint="default" w:ascii="Wingdings" w:hAnsi="Wingdings" w:eastAsia="Wingdings" w:cs="Wingdings"/>
+      </w:rPr>
+      <w:start w:val="1"/>
+      <w:suff w:val="tab"/>
+    </w:lvl>
+    <w:lvl w:ilvl="6">
+      <w:isLgl w:val="false"/>
+      <w:lvlJc w:val="left"/>
+      <w:lvlText w:val="·"/>
+      <w:numFmt w:val="bullet"/>
+      <w:pPr>
+        <w:pBdr/>
+        <w:spacing/>
+        <w:ind w:hanging="360" w:left="5029"/>
+      </w:pPr>
+      <w:rPr>
+        <w:rFonts w:hint="default" w:ascii="Symbol" w:hAnsi="Symbol" w:eastAsia="Symbol" w:cs="Symbol"/>
+      </w:rPr>
+      <w:start w:val="1"/>
+      <w:suff w:val="tab"/>
+    </w:lvl>
+    <w:lvl w:ilvl="7">
+      <w:isLgl w:val="false"/>
+      <w:lvlJc w:val="left"/>
+      <w:lvlText w:val="o"/>
+      <w:numFmt w:val="bullet"/>
+      <w:pPr>
+        <w:pBdr/>
+        <w:spacing/>
+        <w:ind w:hanging="360" w:left="5749"/>
+      </w:pPr>
+      <w:rPr>
+        <w:rFonts w:hint="default" w:ascii="Courier New" w:hAnsi="Courier New" w:eastAsia="Courier New" w:cs="Courier New"/>
+      </w:rPr>
+      <w:start w:val="1"/>
+      <w:suff w:val="tab"/>
+    </w:lvl>
+    <w:lvl w:ilvl="8">
+      <w:isLgl w:val="false"/>
+      <w:lvlJc w:val="left"/>
+      <w:lvlText w:val="§"/>
+      <w:numFmt w:val="bullet"/>
+      <w:pPr>
+        <w:pBdr/>
+        <w:spacing/>
+        <w:ind w:hanging="360" w:left="6469"/>
+      </w:pPr>
+      <w:rPr>
+        <w:rFonts w:hint="default" w:ascii="Wingdings" w:hAnsi="Wingdings" w:eastAsia="Wingdings" w:cs="Wingdings"/>
+      </w:rPr>
+      <w:start w:val="1"/>
+      <w:suff w:val="tab"/>
+    </w:lvl>
+  </w:abstractNum>
+  <w:abstractNum w:abstractNumId="69">
     <w:lvl w:ilvl="0">
       <w:isLgl w:val="false"/>
       <w:lvlJc w:val="left"/>
@@ -31051,6 +32045,9 @@
   </w:num>
   <w:num w:numId="69">
     <w:abstractNumId w:val="68"/>
+  </w:num>
+  <w:num w:numId="70">
+    <w:abstractNumId w:val="69"/>
   </w:num>
 </w:numbering>
 </file>

</xml_diff>